<commit_message>
Edited some comments in test.py
</commit_message>
<xml_diff>
--- a/CSE 3812 AI Lab/Presentation/Findings and My Idea on the Report.docx
+++ b/CSE 3812 AI Lab/Presentation/Findings and My Idea on the Report.docx
@@ -244,6 +244,66 @@
     <w:p>
       <w:r>
         <w:t>The problem of “small group classification disadvantages” is alleviated.</w:t>
+      </w:r>
+    </w:p>
+    <w:p/>
+    <w:p>
+      <w:r>
+        <w:t xml:space="preserve">Thanks to my </w:t>
+      </w:r>
+      <w:r>
+        <w:t>teammate</w:t>
+      </w:r>
+      <w:r>
+        <w:t xml:space="preserve"> Shakin </w:t>
+      </w:r>
+      <w:proofErr w:type="spellStart"/>
+      <w:r>
+        <w:t>Shahria</w:t>
+      </w:r>
+      <w:proofErr w:type="spellEnd"/>
+      <w:r>
+        <w:t xml:space="preserve"> for giving me the floor. After reading the paper thoroughly I found some findings in this paper. First of all, the authors evaluated the importance of different </w:t>
+      </w:r>
+      <w:proofErr w:type="gramStart"/>
+      <w:r>
+        <w:t>features  using</w:t>
+      </w:r>
+      <w:proofErr w:type="gramEnd"/>
+      <w:r>
+        <w:t xml:space="preserve"> the information gain rate. As IPv6 is much larger, it has more features and using many features will affect the performance. </w:t>
+      </w:r>
+      <w:proofErr w:type="gramStart"/>
+      <w:r>
+        <w:t>So</w:t>
+      </w:r>
+      <w:proofErr w:type="gramEnd"/>
+      <w:r>
+        <w:t xml:space="preserve"> to enhance the classification efficiency the algorithm needs to choose the essential features.</w:t>
+      </w:r>
+    </w:p>
+    <w:p>
+      <w:r>
+        <w:t>Secondly from the testing we saw that t</w:t>
+      </w:r>
+      <w:r>
+        <w:t xml:space="preserve">he </w:t>
+      </w:r>
+      <w:proofErr w:type="spellStart"/>
+      <w:r>
+        <w:t>new</w:t>
+      </w:r>
+      <w:proofErr w:type="spellEnd"/>
+      <w:r>
+        <w:t xml:space="preserve"> </w:t>
+      </w:r>
+      <w:r>
+        <w:t>Information Gain Ratio Average Distance KNN algorithm performs better than the already existing GR-KNN and TAD-KNN.</w:t>
+      </w:r>
+    </w:p>
+    <w:p>
+      <w:r>
+        <w:t>Thirdly, this new algorithm improves the IPv6 DDoS attack classification accuracy, algorithm stability and solve the problems on distant sample effect and small group classification of traditional KNN algorithm.</w:t>
       </w:r>
     </w:p>
     <w:sectPr>

</xml_diff>